<commit_message>
Alteração página Manutenção Corretiva RGM
</commit_message>
<xml_diff>
--- a/REPORT_20XX.X-BRXX.docx
+++ b/REPORT_20XX.X-BRXX.docx
@@ -72,6 +72,7 @@
         <w:br/>
         <w:br/>
         <w:br/>
+        <w:br/>
       </w:r>
     </w:p>
     <w:p>
@@ -96,6 +97,7 @@
         <w:spacing w:line="360" w:lineRule="auto" w:before="0" w:after="0"/>
       </w:pPr>
       <w:r>
+        <w:br/>
         <w:br/>
         <w:br/>
         <w:br/>
@@ -172,22 +174,52 @@
     <w:p>
       <w:pPr>
         <w:spacing w:line="360" w:lineRule="auto" w:before="0" w:after="0"/>
+        <w:jc w:val="center"/>
+      </w:pPr>
+      <w:r>
+        <w:rPr>
+          <w:rFonts w:ascii="Arial" w:hAnsi="Arial"/>
+          <w:b/>
+          <w:i w:val="0"/>
+          <w:sz w:val="24"/>
+        </w:rPr>
+        <w:t>Manutenção Corretiva RGM</w:t>
+      </w:r>
+    </w:p>
+    <w:p>
+      <w:pPr>
+        <w:spacing w:line="360" w:lineRule="auto" w:before="0" w:after="0"/>
+      </w:pPr>
+    </w:p>
+    <w:p>
+      <w:pPr>
+        <w:spacing w:line="360" w:lineRule="auto" w:before="0" w:after="0"/>
         <w:jc w:val="both"/>
       </w:pPr>
       <w:r>
-        <w:t>Objetivo: certificar o serviço de manutenção corretiva realizado pela empresa Interjato Soluções (</w:t>
+        <w:rPr>
+          <w:rFonts w:ascii="Arial" w:hAnsi="Arial"/>
+          <w:b w:val="0"/>
+          <w:i w:val="0"/>
+          <w:sz w:val="24"/>
+        </w:rPr>
+        <w:t xml:space="preserve">Objetivo: certificar o serviço de manutenção corretiva realizado pela empresa Interjato Soluções (bilhete </w:t>
       </w:r>
       <w:r>
         <w:rPr>
           <w:rFonts w:ascii="Arial" w:hAnsi="Arial"/>
           <w:b/>
+          <w:i w:val="0"/>
           <w:sz w:val="24"/>
         </w:rPr>
-        <w:t>bilhete 20XX.X-BRXX</w:t>
+        <w:t>20XX.X-BRXX</w:t>
       </w:r>
       <w:r>
         <w:rPr>
           <w:rFonts w:ascii="Arial" w:hAnsi="Arial"/>
+          <w:b w:val="0"/>
+          <w:i w:val="0"/>
+          <w:sz w:val="24"/>
         </w:rPr>
         <w:t xml:space="preserve">) para restabelecer à conectividade GPON na(s) célula(s) </w:t>
       </w:r>
@@ -195,15 +227,19 @@
         <w:rPr>
           <w:rFonts w:ascii="Arial" w:hAnsi="Arial"/>
           <w:b/>
+          <w:i w:val="0"/>
           <w:sz w:val="24"/>
         </w:rPr>
-        <w:t xml:space="preserve">*Nome da caixa*. </w:t>
+        <w:t>*Nome da caixa*</w:t>
       </w:r>
       <w:r>
         <w:rPr>
           <w:rFonts w:ascii="Arial" w:hAnsi="Arial"/>
+          <w:b w:val="0"/>
+          <w:i w:val="0"/>
+          <w:sz w:val="24"/>
         </w:rPr>
-        <w:t xml:space="preserve">Os dados apresentados nesse documento foram obtidos a partir do monitoramento da rede GPON realizado pelo software </w:t>
+        <w:t xml:space="preserve">. Os dados apresentados nesse documento foram obtidos a partir do monitoramento da rede GPON realizado pelo software </w:t>
       </w:r>
       <w:r>
         <w:rPr>
@@ -212,8 +248,33 @@
           <w:i/>
           <w:sz w:val="24"/>
         </w:rPr>
-        <w:t>Grafana</w:t>
+        <w:t>Grafana.</w:t>
       </w:r>
+    </w:p>
+    <w:p>
+      <w:pPr>
+        <w:spacing w:line="360" w:lineRule="auto" w:before="0" w:after="0"/>
+      </w:pPr>
+    </w:p>
+    <w:p>
+      <w:pPr>
+        <w:spacing w:line="360" w:lineRule="auto" w:before="0" w:after="0"/>
+        <w:jc w:val="both"/>
+      </w:pPr>
+      <w:r>
+        <w:rPr>
+          <w:rFonts w:ascii="Arial" w:hAnsi="Arial"/>
+          <w:b w:val="0"/>
+          <w:i w:val="0"/>
+          <w:sz w:val="24"/>
+        </w:rPr>
+        <w:t>Entidade(s) afetada(s) pelo rompimento do cabo de fibras óptica:</w:t>
+      </w:r>
+    </w:p>
+    <w:p>
+      <w:pPr>
+        <w:spacing w:line="360" w:lineRule="auto" w:before="0" w:after="0"/>
+      </w:pPr>
     </w:p>
     <w:sectPr>
       <w:pgSz w:w="12240" w:h="15840"/>

</xml_diff>

<commit_message>
Alterando texto da página Manutenção Corretiva RGM
</commit_message>
<xml_diff>
--- a/REPORT_20XX.X-BRXX.docx
+++ b/REPORT_20XX.X-BRXX.docx
@@ -269,6 +269,62 @@
           <w:sz w:val="24"/>
         </w:rPr>
         <w:t>Entidade(s) afetada(s) pelo rompimento do cabo de fibras óptica:</w:t>
+      </w:r>
+    </w:p>
+    <w:p>
+      <w:pPr>
+        <w:spacing w:line="360" w:lineRule="auto" w:before="0" w:after="0"/>
+      </w:pPr>
+    </w:p>
+    <w:p>
+      <w:pPr>
+        <w:pStyle w:val="ListBullet"/>
+        <w:spacing w:line="360" w:lineRule="auto" w:before="0" w:after="0"/>
+        <w:ind w:left="720"/>
+        <w:jc w:val="left"/>
+      </w:pPr>
+      <w:r>
+        <w:rPr>
+          <w:rFonts w:ascii="Arial" w:hAnsi="Arial"/>
+          <w:b/>
+          <w:i w:val="0"/>
+          <w:sz w:val="24"/>
+        </w:rPr>
+        <w:t>Escola 01</w:t>
+      </w:r>
+    </w:p>
+    <w:p>
+      <w:pPr>
+        <w:pStyle w:val="ListBullet"/>
+        <w:spacing w:line="360" w:lineRule="auto" w:before="0" w:after="0"/>
+        <w:ind w:left="720"/>
+        <w:jc w:val="left"/>
+      </w:pPr>
+      <w:r>
+        <w:rPr>
+          <w:rFonts w:ascii="Arial" w:hAnsi="Arial"/>
+          <w:b/>
+          <w:i w:val="0"/>
+          <w:sz w:val="24"/>
+        </w:rPr>
+        <w:t>Escola 02</w:t>
+      </w:r>
+    </w:p>
+    <w:p>
+      <w:pPr>
+        <w:pStyle w:val="ListBullet"/>
+        <w:spacing w:line="360" w:lineRule="auto" w:before="0" w:after="0"/>
+        <w:ind w:left="720"/>
+        <w:jc w:val="left"/>
+      </w:pPr>
+      <w:r>
+        <w:rPr>
+          <w:rFonts w:ascii="Arial" w:hAnsi="Arial"/>
+          <w:b/>
+          <w:i w:val="0"/>
+          <w:sz w:val="24"/>
+        </w:rPr>
+        <w:t>Escola 03</w:t>
       </w:r>
     </w:p>
     <w:p>

</xml_diff>

<commit_message>
Editando página Mantutenção Corretiva RGM
</commit_message>
<xml_diff>
--- a/REPORT_20XX.X-BRXX.docx
+++ b/REPORT_20XX.X-BRXX.docx
@@ -332,6 +332,21 @@
         <w:spacing w:line="360" w:lineRule="auto" w:before="0" w:after="0"/>
       </w:pPr>
     </w:p>
+    <w:p>
+      <w:pPr>
+        <w:spacing w:line="360" w:lineRule="auto" w:before="0" w:after="0"/>
+        <w:jc w:val="both"/>
+      </w:pPr>
+      <w:r>
+        <w:rPr>
+          <w:rFonts w:ascii="Arial" w:hAnsi="Arial"/>
+          <w:b w:val="0"/>
+          <w:i w:val="0"/>
+          <w:sz w:val="24"/>
+        </w:rPr>
+        <w:t>Local da Ocorrência:</w:t>
+      </w:r>
+    </w:p>
     <w:sectPr>
       <w:pgSz w:w="12240" w:h="15840"/>
       <w:pgMar w:top="1440" w:right="1800" w:bottom="1440" w:left="1800" w:header="720" w:footer="720" w:gutter="0"/>

</xml_diff>

<commit_message>
Adicionado textos na pag Manutenção Corretiva RGM
</commit_message>
<xml_diff>
--- a/REPORT_20XX.X-BRXX.docx
+++ b/REPORT_20XX.X-BRXX.docx
@@ -290,7 +290,7 @@
           <w:i w:val="0"/>
           <w:sz w:val="24"/>
         </w:rPr>
-        <w:t>Escola 01</w:t>
+        <w:t>Entidade 01</w:t>
       </w:r>
     </w:p>
     <w:p>
@@ -307,7 +307,7 @@
           <w:i w:val="0"/>
           <w:sz w:val="24"/>
         </w:rPr>
-        <w:t>Escola 02</w:t>
+        <w:t>Entidade 02</w:t>
       </w:r>
     </w:p>
     <w:p>
@@ -324,7 +324,7 @@
           <w:i w:val="0"/>
           <w:sz w:val="24"/>
         </w:rPr>
-        <w:t>Escola 03</w:t>
+        <w:t>Entidade 03</w:t>
       </w:r>
     </w:p>
     <w:p>
@@ -345,6 +345,120 @@
           <w:sz w:val="24"/>
         </w:rPr>
         <w:t>Local da Ocorrência:</w:t>
+      </w:r>
+    </w:p>
+    <w:p>
+      <w:pPr>
+        <w:spacing w:line="360" w:lineRule="auto" w:before="0" w:after="0"/>
+      </w:pPr>
+    </w:p>
+    <w:p>
+      <w:pPr>
+        <w:pStyle w:val="ListBullet"/>
+        <w:spacing w:line="360" w:lineRule="auto" w:before="0" w:after="0"/>
+        <w:ind w:left="720"/>
+        <w:jc w:val="left"/>
+      </w:pPr>
+      <w:r>
+        <w:rPr>
+          <w:rFonts w:ascii="Arial" w:hAnsi="Arial"/>
+          <w:b w:val="0"/>
+          <w:i w:val="0"/>
+          <w:sz w:val="24"/>
+        </w:rPr>
+        <w:t>Endereço 1: Rua do Bambelô - Lagoa Azul, Natal - RN</w:t>
+      </w:r>
+    </w:p>
+    <w:p>
+      <w:pPr>
+        <w:pStyle w:val="ListBullet"/>
+        <w:spacing w:line="360" w:lineRule="auto" w:before="0" w:after="0"/>
+        <w:ind w:left="720"/>
+        <w:jc w:val="left"/>
+      </w:pPr>
+      <w:r>
+        <w:rPr>
+          <w:rFonts w:ascii="Arial" w:hAnsi="Arial"/>
+          <w:b w:val="0"/>
+          <w:i w:val="0"/>
+          <w:sz w:val="24"/>
+        </w:rPr>
+        <w:t>Endereço 2: Rua do Fandango, 3145 - Lagoa Azul, Natal - RN</w:t>
+      </w:r>
+    </w:p>
+    <w:p>
+      <w:pPr>
+        <w:pStyle w:val="ListBullet"/>
+        <w:spacing w:line="360" w:lineRule="auto" w:before="0" w:after="0"/>
+        <w:ind w:left="720"/>
+        <w:jc w:val="left"/>
+      </w:pPr>
+      <w:r>
+        <w:rPr>
+          <w:rFonts w:ascii="Arial" w:hAnsi="Arial"/>
+          <w:b w:val="0"/>
+          <w:i w:val="0"/>
+          <w:sz w:val="24"/>
+        </w:rPr>
+        <w:t>Endereço 3: Rua das Crendices, 1001 - Lagoa Azul, Natal - RN</w:t>
+      </w:r>
+    </w:p>
+    <w:p>
+      <w:pPr>
+        <w:pStyle w:val="ListBullet"/>
+        <w:ind w:left="720"/>
+      </w:pPr>
+      <w:r>
+        <w:rPr>
+          <w:rFonts w:ascii="Arial" w:hAnsi="Arial"/>
+          <w:sz w:val="24"/>
+        </w:rPr>
+        <w:t xml:space="preserve">Trecho(s): </w:t>
+      </w:r>
+      <w:r>
+        <w:rPr>
+          <w:rFonts w:ascii="Arial" w:hAnsi="Arial"/>
+          <w:b w:val="0"/>
+          <w:i w:val="0"/>
+          <w:sz w:val="24"/>
+        </w:rPr>
+        <w:t>*Nome da caixa* - Entidade 01</w:t>
+      </w:r>
+      <w:r>
+        <w:rPr>
+          <w:rFonts w:ascii="Arial" w:hAnsi="Arial"/>
+          <w:b w:val="0"/>
+          <w:i w:val="0"/>
+          <w:sz w:val="24"/>
+        </w:rPr>
+        <w:t xml:space="preserve">; </w:t>
+      </w:r>
+      <w:r>
+        <w:rPr>
+          <w:rFonts w:ascii="Arial" w:hAnsi="Arial"/>
+          <w:b w:val="0"/>
+          <w:i w:val="0"/>
+          <w:sz w:val="24"/>
+        </w:rPr>
+        <w:t>*Nome da caixa* - Entidade 02</w:t>
+      </w:r>
+      <w:r>
+        <w:rPr>
+          <w:rFonts w:ascii="Arial" w:hAnsi="Arial"/>
+          <w:b w:val="0"/>
+          <w:i w:val="0"/>
+          <w:sz w:val="24"/>
+        </w:rPr>
+        <w:t xml:space="preserve">; </w:t>
+      </w:r>
+      <w:r>
+        <w:rPr>
+          <w:rFonts w:ascii="Arial" w:hAnsi="Arial"/>
+          <w:b w:val="0"/>
+          <w:i w:val="0"/>
+          <w:sz w:val="24"/>
+        </w:rPr>
+        <w:t>*Nome da caixa* - Entidade 03</w:t>
       </w:r>
     </w:p>
     <w:sectPr>

</xml_diff>

<commit_message>
Inserindo textos na seção 1
</commit_message>
<xml_diff>
--- a/REPORT_20XX.X-BRXX.docx
+++ b/REPORT_20XX.X-BRXX.docx
@@ -668,9 +668,107 @@
         <w:spacing w:line="360" w:lineRule="auto" w:before="0" w:after="0"/>
       </w:pPr>
     </w:p>
+    <w:p>
+      <w:pPr>
+        <w:pStyle w:val="ListBullet"/>
+        <w:spacing w:line="360" w:lineRule="auto" w:before="0" w:after="0"/>
+        <w:ind w:left="720"/>
+        <w:jc w:val="both"/>
+      </w:pPr>
+      <w:r>
+        <w:rPr>
+          <w:rFonts w:ascii="Arial" w:hAnsi="Arial"/>
+          <w:b w:val="0"/>
+          <w:i w:val="0"/>
+          <w:sz w:val="24"/>
+        </w:rPr>
+        <w:t>R1 – Os valores de potência permaneceram na mesma ordem de grandeza antes e depois do incidente?</w:t>
+      </w:r>
+    </w:p>
+    <w:p>
+      <w:pPr>
+        <w:pStyle w:val="ListBullet"/>
+        <w:spacing w:line="360" w:lineRule="auto" w:before="0" w:after="0"/>
+        <w:ind w:left="720"/>
+        <w:jc w:val="both"/>
+      </w:pPr>
+      <w:r>
+        <w:rPr>
+          <w:rFonts w:ascii="Arial" w:hAnsi="Arial"/>
+          <w:b w:val="0"/>
+          <w:i w:val="0"/>
+          <w:sz w:val="24"/>
+        </w:rPr>
+        <w:t>R2 – Considerando que o valor médio de potência óptica recebida nas ONUs das 3 escolas, nas células *Nome da caixa* é de ([-13.54, -13.44, -17.39]) dBm, respectivamente, a potência obtida na(s) ONU(s) após o reparo estão na mesma ordem de grandeza do valor médio?</w:t>
+      </w:r>
+    </w:p>
+    <w:p>
+      <w:pPr>
+        <w:pStyle w:val="ListBullet"/>
+        <w:spacing w:line="360" w:lineRule="auto" w:before="0" w:after="0"/>
+        <w:ind w:left="720"/>
+        <w:jc w:val="both"/>
+      </w:pPr>
+      <w:r>
+        <w:rPr>
+          <w:rFonts w:ascii="Arial" w:hAnsi="Arial"/>
+          <w:b w:val="0"/>
+          <w:i w:val="0"/>
+          <w:sz w:val="24"/>
+        </w:rPr>
+        <w:t>R3 – A oscilação no sinal recebido é aceitável?</w:t>
+      </w:r>
+    </w:p>
+    <w:p>
+      <w:pPr>
+        <w:spacing w:line="360" w:lineRule="auto" w:before="0" w:after="0"/>
+        <w:jc w:val="both"/>
+      </w:pPr>
+      <w:r>
+        <w:rPr>
+          <w:rFonts w:ascii="Arial" w:hAnsi="Arial"/>
+          <w:b w:val="0"/>
+          <w:i w:val="0"/>
+          <w:sz w:val="24"/>
+        </w:rPr>
+        <w:t>Legendas das respostas aos requisitos:</w:t>
+      </w:r>
+    </w:p>
+    <w:p>
+      <w:pPr>
+        <w:spacing w:line="360" w:lineRule="auto" w:before="0" w:after="0"/>
+        <w:ind w:firstLine="720"/>
+        <w:jc w:val="both"/>
+      </w:pPr>
+      <w:r>
+        <w:rPr>
+          <w:rFonts w:ascii="Arial" w:hAnsi="Arial"/>
+          <w:b w:val="0"/>
+          <w:i w:val="0"/>
+          <w:sz w:val="24"/>
+        </w:rPr>
+        <w:t>1.  OK – Em conformidade;</w:t>
+      </w:r>
+    </w:p>
+    <w:p>
+      <w:pPr>
+        <w:spacing w:line="360" w:lineRule="auto" w:before="0" w:after="0"/>
+        <w:ind w:firstLine="720"/>
+        <w:jc w:val="both"/>
+      </w:pPr>
+      <w:r>
+        <w:rPr>
+          <w:rFonts w:ascii="Arial" w:hAnsi="Arial"/>
+          <w:b w:val="0"/>
+          <w:i w:val="0"/>
+          <w:sz w:val="24"/>
+        </w:rPr>
+        <w:t>2.  X – Não atende ao requisito.</w:t>
+      </w:r>
+    </w:p>
     <w:sectPr>
       <w:pgSz w:w="12240" w:h="15840"/>
-      <w:pgMar w:top="1440" w:right="1800" w:bottom="1440" w:left="1800" w:header="720" w:footer="720" w:gutter="0"/>
+      <w:pgMar w:top="1701" w:right="1134" w:bottom="1134" w:left="1701" w:header="720" w:footer="720" w:gutter="0"/>
       <w:cols w:space="720"/>
       <w:docGrid w:linePitch="360"/>
     </w:sectPr>

</xml_diff>

<commit_message>
Adicionando legenda da tabela 1
</commit_message>
<xml_diff>
--- a/REPORT_20XX.X-BRXX.docx
+++ b/REPORT_20XX.X-BRXX.docx
@@ -766,6 +766,26 @@
         <w:t>2.  X – Não atende ao requisito.</w:t>
       </w:r>
     </w:p>
+    <w:p>
+      <w:pPr>
+        <w:spacing w:line="360" w:lineRule="auto" w:before="0" w:after="0"/>
+      </w:pPr>
+    </w:p>
+    <w:p>
+      <w:pPr>
+        <w:spacing w:line="360" w:lineRule="auto" w:before="0" w:after="0"/>
+        <w:jc w:val="left"/>
+      </w:pPr>
+      <w:r>
+        <w:rPr>
+          <w:rFonts w:ascii="Arial" w:hAnsi="Arial"/>
+          <w:b w:val="0"/>
+          <w:i w:val="0"/>
+          <w:sz w:val="24"/>
+        </w:rPr>
+        <w:t>Tabela 1 – Resultado do diagnóstico</w:t>
+      </w:r>
+    </w:p>
     <w:sectPr>
       <w:pgSz w:w="12240" w:h="15840"/>
       <w:pgMar w:top="1701" w:right="1134" w:bottom="1134" w:left="1701" w:header="720" w:footer="720" w:gutter="0"/>

</xml_diff>

<commit_message>
Inserindo mais textos no doc
</commit_message>
<xml_diff>
--- a/REPORT_20XX.X-BRXX.docx
+++ b/REPORT_20XX.X-BRXX.docx
@@ -1640,6 +1640,40 @@
       </w:pPr>
     </w:p>
     <w:p>
+      <w:pPr>
+        <w:pStyle w:val="ListBullet"/>
+        <w:spacing w:line="360" w:lineRule="auto" w:before="0" w:after="0"/>
+        <w:ind w:left="720"/>
+        <w:jc w:val="both"/>
+      </w:pPr>
+      <w:r>
+        <w:rPr>
+          <w:rFonts w:ascii="Arial" w:hAnsi="Arial"/>
+          <w:b w:val="0"/>
+          <w:i w:val="0"/>
+          <w:sz w:val="24"/>
+        </w:rPr>
+        <w:t>PRxA [dBm] - Potência óptica recebida na ONU antes do incidente;</w:t>
+      </w:r>
+    </w:p>
+    <w:p>
+      <w:pPr>
+        <w:pStyle w:val="ListBullet"/>
+        <w:spacing w:line="360" w:lineRule="auto" w:before="0" w:after="0"/>
+        <w:ind w:left="720"/>
+        <w:jc w:val="both"/>
+      </w:pPr>
+      <w:r>
+        <w:rPr>
+          <w:rFonts w:ascii="Arial" w:hAnsi="Arial"/>
+          <w:b w:val="0"/>
+          <w:i w:val="0"/>
+          <w:sz w:val="24"/>
+        </w:rPr>
+        <w:t>PRxB [dBm] - Potência óptica recebida na ONU após o reparo.</w:t>
+      </w:r>
+    </w:p>
+    <w:p>
       <w:r>
         <w:br w:type="page"/>
       </w:r>

</xml_diff>

<commit_message>
Finalização da seção 3
</commit_message>
<xml_diff>
--- a/REPORT_20XX.X-BRXX.docx
+++ b/REPORT_20XX.X-BRXX.docx
@@ -1867,6 +1867,47 @@
         <w:spacing w:line="360" w:lineRule="auto" w:before="0" w:after="0"/>
       </w:pPr>
     </w:p>
+    <w:p>
+      <w:r>
+        <w:br w:type="page"/>
+      </w:r>
+    </w:p>
+    <w:p>
+      <w:pPr>
+        <w:spacing w:line="360" w:lineRule="auto" w:before="0" w:after="0"/>
+        <w:jc w:val="both"/>
+      </w:pPr>
+      <w:r>
+        <w:rPr>
+          <w:rFonts w:ascii="Arial" w:hAnsi="Arial"/>
+          <w:b/>
+          <w:i w:val="0"/>
+          <w:sz w:val="24"/>
+        </w:rPr>
+        <w:t>3   Conclusão</w:t>
+      </w:r>
+    </w:p>
+    <w:p>
+      <w:pPr>
+        <w:spacing w:line="360" w:lineRule="auto" w:before="0" w:after="0"/>
+      </w:pPr>
+    </w:p>
+    <w:p>
+      <w:pPr>
+        <w:spacing w:line="360" w:lineRule="auto" w:before="0" w:after="0"/>
+        <w:ind w:firstLine="720"/>
+        <w:jc w:val="both"/>
+      </w:pPr>
+      <w:r>
+        <w:rPr>
+          <w:rFonts w:ascii="Arial" w:hAnsi="Arial"/>
+          <w:b w:val="0"/>
+          <w:i w:val="0"/>
+          <w:sz w:val="24"/>
+        </w:rPr>
+        <w:t>Conclui-se que os resultados apresentados nesse documento certificam que o serviço de manutenção corretiva foi executado em conformidade com os padrões exigidos e sanando todas as pendências, garantindo o correto funcionamento da rede.</w:t>
+      </w:r>
+    </w:p>
     <w:sectPr>
       <w:pgSz w:w="12240" w:h="15840"/>
       <w:pgMar w:top="1701" w:right="1134" w:bottom="1134" w:left="1701" w:header="720" w:footer="720" w:gutter="0"/>

</xml_diff>

<commit_message>
Adição de arquivo de configuração
</commit_message>
<xml_diff>
--- a/REPORT_20XX.X-BRXX.docx
+++ b/REPORT_20XX.X-BRXX.docx
@@ -290,7 +290,7 @@
           <w:i w:val="0"/>
           <w:sz w:val="24"/>
         </w:rPr>
-        <w:t>Entidade 01</w:t>
+        <w:t>ENTIDADE 01</w:t>
       </w:r>
     </w:p>
     <w:p>
@@ -307,7 +307,7 @@
           <w:i w:val="0"/>
           <w:sz w:val="24"/>
         </w:rPr>
-        <w:t>Entidade 02</w:t>
+        <w:t>ENTIDADE 02</w:t>
       </w:r>
     </w:p>
     <w:p>
@@ -324,7 +324,7 @@
           <w:i w:val="0"/>
           <w:sz w:val="24"/>
         </w:rPr>
-        <w:t>Entidade 03</w:t>
+        <w:t>ENTIDADE 03</w:t>
       </w:r>
     </w:p>
     <w:p>
@@ -420,16 +420,16 @@
       <w:r>
         <w:rPr>
           <w:rFonts w:ascii="Arial" w:hAnsi="Arial"/>
-          <w:b w:val="0"/>
+          <w:b/>
           <w:i w:val="0"/>
           <w:sz w:val="24"/>
         </w:rPr>
-        <w:t>*Nome da caixa* - Entidade 01</w:t>
+        <w:t>*NOME DA CAIXA* - ENTIDADE 01</w:t>
       </w:r>
       <w:r>
         <w:rPr>
           <w:rFonts w:ascii="Arial" w:hAnsi="Arial"/>
-          <w:b w:val="0"/>
+          <w:b/>
           <w:i w:val="0"/>
           <w:sz w:val="24"/>
         </w:rPr>
@@ -438,16 +438,16 @@
       <w:r>
         <w:rPr>
           <w:rFonts w:ascii="Arial" w:hAnsi="Arial"/>
-          <w:b w:val="0"/>
+          <w:b/>
           <w:i w:val="0"/>
           <w:sz w:val="24"/>
         </w:rPr>
-        <w:t>*Nome da caixa* - Entidade 02</w:t>
+        <w:t>*NOME DA CAIXA* - ENTIDADE 02</w:t>
       </w:r>
       <w:r>
         <w:rPr>
           <w:rFonts w:ascii="Arial" w:hAnsi="Arial"/>
-          <w:b w:val="0"/>
+          <w:b/>
           <w:i w:val="0"/>
           <w:sz w:val="24"/>
         </w:rPr>
@@ -456,11 +456,11 @@
       <w:r>
         <w:rPr>
           <w:rFonts w:ascii="Arial" w:hAnsi="Arial"/>
-          <w:b w:val="0"/>
+          <w:b/>
           <w:i w:val="0"/>
           <w:sz w:val="24"/>
         </w:rPr>
-        <w:t>*Nome da caixa* - Entidade 03</w:t>
+        <w:t>*NOME DA CAIXA* - ENTIDADE 03</w:t>
       </w:r>
     </w:p>
     <w:p>

</xml_diff>

<commit_message>
Alterando funções de entrada de dados
</commit_message>
<xml_diff>
--- a/REPORT_20XX.X-BRXX.docx
+++ b/REPORT_20XX.X-BRXX.docx
@@ -366,7 +366,7 @@
           <w:i w:val="0"/>
           <w:sz w:val="24"/>
         </w:rPr>
-        <w:t>Endereço 1: Rua do Bambelô - Lagoa Azul, Natal - RN</w:t>
+        <w:t>Endereço 1: Rua, Numero, Bairro, Cidade/Estado</w:t>
       </w:r>
     </w:p>
     <w:p>
@@ -383,7 +383,7 @@
           <w:i w:val="0"/>
           <w:sz w:val="24"/>
         </w:rPr>
-        <w:t>Endereço 2: Rua do Fandango, 3145 - Lagoa Azul, Natal - RN</w:t>
+        <w:t>Endereço 2: Rua, Numero, Bairro, Cidade/Estado</w:t>
       </w:r>
     </w:p>
     <w:p>
@@ -400,7 +400,7 @@
           <w:i w:val="0"/>
           <w:sz w:val="24"/>
         </w:rPr>
-        <w:t>Endereço 3: Rua das Crendices, 1001 - Lagoa Azul, Natal - RN</w:t>
+        <w:t>Endereço 3: Rua, Numero, Bairro, Cidade/Estado</w:t>
       </w:r>
     </w:p>
     <w:p>

</xml_diff>

<commit_message>
Inserindo numero de paginas
</commit_message>
<xml_diff>
--- a/REPORT_20XX.X-BRXX.docx
+++ b/REPORT_20XX.X-BRXX.docx
@@ -1731,7 +1731,7 @@
                     <pic:cNvPicPr/>
                   </pic:nvPicPr>
                   <pic:blipFill>
-                    <a:blip r:embed="rId9"/>
+                    <a:blip r:embed="rId10"/>
                     <a:stretch>
                       <a:fillRect/>
                     </a:stretch>
@@ -1787,7 +1787,7 @@
                     <pic:cNvPicPr/>
                   </pic:nvPicPr>
                   <pic:blipFill>
-                    <a:blip r:embed="rId9"/>
+                    <a:blip r:embed="rId10"/>
                     <a:stretch>
                       <a:fillRect/>
                     </a:stretch>
@@ -1843,7 +1843,7 @@
                     <pic:cNvPicPr/>
                   </pic:nvPicPr>
                   <pic:blipFill>
-                    <a:blip r:embed="rId9"/>
+                    <a:blip r:embed="rId10"/>
                     <a:stretch>
                       <a:fillRect/>
                     </a:stretch>
@@ -1909,6 +1909,7 @@
       </w:r>
     </w:p>
     <w:sectPr>
+      <w:footerReference w:type="default" r:id="rId9"/>
       <w:pgSz w:w="12240" w:h="15840"/>
       <w:pgMar w:top="1701" w:right="1134" w:bottom="1134" w:left="1701" w:header="720" w:footer="720" w:gutter="0"/>
       <w:cols w:space="720"/>
@@ -1916,6 +1917,21 @@
     </w:sectPr>
   </w:body>
 </w:document>
+</file>
+
+<file path=word/footer1.xml><?xml version="1.0" encoding="utf-8"?>
+<w:ftr xmlns:m="http://schemas.openxmlformats.org/officeDocument/2006/math" xmlns:mc="http://schemas.openxmlformats.org/markup-compatibility/2006" xmlns:mo="http://schemas.microsoft.com/office/mac/office/2008/main" xmlns:mv="urn:schemas-microsoft-com:mac:vml" xmlns:o="urn:schemas-microsoft-com:office:office" xmlns:r="http://schemas.openxmlformats.org/officeDocument/2006/relationships" xmlns:v="urn:schemas-microsoft-com:vml" xmlns:w10="urn:schemas-microsoft-com:office:word" xmlns:w14="http://schemas.microsoft.com/office/word/2010/wordml" xmlns:w="http://schemas.openxmlformats.org/wordprocessingml/2006/main" xmlns:wne="http://schemas.microsoft.com/office/word/2006/wordml" xmlns:wp14="http://schemas.microsoft.com/office/word/2010/wordprocessingDrawing" xmlns:wp="http://schemas.openxmlformats.org/drawingml/2006/wordprocessingDrawing" xmlns:wpc="http://schemas.microsoft.com/office/word/2010/wordprocessingCanvas" xmlns:wpg="http://schemas.microsoft.com/office/word/2010/wordprocessingGroup" xmlns:wpi="http://schemas.microsoft.com/office/word/2010/wordprocessingInk" xmlns:wps="http://schemas.microsoft.com/office/word/2010/wordprocessingShape" mc:Ignorable="w14 wp14">
+  <w:p>
+    <w:pPr>
+      <w:pStyle w:val="Footer"/>
+    </w:pPr>
+    <w:r>
+      <w:fldChar w:fldCharType="begin"/>
+      <w:instrText xml:space="preserve">PAGE</w:instrText>
+      <w:fldChar w:fldCharType="end"/>
+    </w:r>
+  </w:p>
+</w:ftr>
 </file>
 
 <file path=word/numbering.xml><?xml version="1.0" encoding="utf-8"?>

</xml_diff>

<commit_message>
Alterando função de números de páginas
</commit_message>
<xml_diff>
--- a/REPORT_20XX.X-BRXX.docx
+++ b/REPORT_20XX.X-BRXX.docx
@@ -165,6 +165,31 @@
         </w:rPr>
         <w:t>XX de mês de 20XX</w:t>
       </w:r>
+    </w:p>
+    <w:p>
+      <w:pPr>
+        <w:spacing w:line="360" w:lineRule="auto" w:before="0" w:after="0"/>
+        <w:jc w:val="center"/>
+      </w:pPr>
+      <w:r>
+        <w:rPr>
+          <w:rFonts w:ascii="Arial" w:hAnsi="Arial"/>
+          <w:b w:val="0"/>
+          <w:i w:val="0"/>
+          <w:sz w:val="80"/>
+        </w:rPr>
+        <w:t>INSIRA O SUMÁRIO AQUI</w:t>
+      </w:r>
+    </w:p>
+    <w:p>
+      <w:pPr>
+        <w:sectPr>
+          <w:pgSz w:w="12240" w:h="15840"/>
+          <w:pgMar w:top="1701" w:right="1134" w:bottom="1134" w:left="1701" w:header="720" w:footer="720" w:gutter="0"/>
+          <w:cols w:space="720"/>
+          <w:docGrid w:linePitch="360"/>
+        </w:sectPr>
+      </w:pPr>
     </w:p>
     <w:p>
       <w:r>
@@ -1910,6 +1935,7 @@
     </w:p>
     <w:sectPr>
       <w:footerReference w:type="default" r:id="rId9"/>
+      <w:type w:val="continuous"/>
       <w:pgSz w:w="12240" w:h="15840"/>
       <w:pgMar w:top="1701" w:right="1134" w:bottom="1134" w:left="1701" w:header="720" w:footer="720" w:gutter="0"/>
       <w:cols w:space="720"/>
@@ -1924,6 +1950,7 @@
   <w:p>
     <w:pPr>
       <w:pStyle w:val="Footer"/>
+      <w:jc w:val="right"/>
     </w:pPr>
     <w:r>
       <w:fldChar w:fldCharType="begin"/>

</xml_diff>

<commit_message>
Criando função para imprimir lista em unica linha
</commit_message>
<xml_diff>
--- a/REPORT_20XX.X-BRXX.docx
+++ b/REPORT_20XX.X-BRXX.docx
@@ -221,6 +221,24 @@
         <w:spacing w:line="360" w:lineRule="auto" w:before="0" w:after="0"/>
         <w:jc w:val="both"/>
       </w:pPr>
+      <w:r>
+        <w:rPr>
+          <w:rFonts w:ascii="Arial" w:hAnsi="Arial"/>
+          <w:b/>
+          <w:i w:val="0"/>
+          <w:sz w:val="24"/>
+        </w:rPr>
+        <w:t xml:space="preserve">CAIXA1, </w:t>
+      </w:r>
+      <w:r>
+        <w:rPr>
+          <w:rFonts w:ascii="Arial" w:hAnsi="Arial"/>
+          <w:b/>
+          <w:i w:val="0"/>
+          <w:sz w:val="24"/>
+        </w:rPr>
+        <w:t xml:space="preserve">CAIXA2, </w:t>
+      </w:r>
       <w:r>
         <w:rPr>
           <w:rFonts w:ascii="Arial" w:hAnsi="Arial"/>

</xml_diff>

<commit_message>
Alterando visualização de entrada de dados
</commit_message>
<xml_diff>
--- a/REPORT_20XX.X-BRXX.docx
+++ b/REPORT_20XX.X-BRXX.docx
@@ -224,24 +224,6 @@
       <w:r>
         <w:rPr>
           <w:rFonts w:ascii="Arial" w:hAnsi="Arial"/>
-          <w:b/>
-          <w:i w:val="0"/>
-          <w:sz w:val="24"/>
-        </w:rPr>
-        <w:t xml:space="preserve">CAIXA1, </w:t>
-      </w:r>
-      <w:r>
-        <w:rPr>
-          <w:rFonts w:ascii="Arial" w:hAnsi="Arial"/>
-          <w:b/>
-          <w:i w:val="0"/>
-          <w:sz w:val="24"/>
-        </w:rPr>
-        <w:t xml:space="preserve">CAIXA2, </w:t>
-      </w:r>
-      <w:r>
-        <w:rPr>
-          <w:rFonts w:ascii="Arial" w:hAnsi="Arial"/>
           <w:b w:val="0"/>
           <w:i w:val="0"/>
           <w:sz w:val="24"/>
@@ -273,7 +255,16 @@
           <w:i w:val="0"/>
           <w:sz w:val="24"/>
         </w:rPr>
-        <w:t>*Nome da caixa*</w:t>
+        <w:t xml:space="preserve">CELULA 1, </w:t>
+      </w:r>
+      <w:r>
+        <w:rPr>
+          <w:rFonts w:ascii="Arial" w:hAnsi="Arial"/>
+          <w:b/>
+          <w:i w:val="0"/>
+          <w:sz w:val="24"/>
+        </w:rPr>
+        <w:t>CELULA 2</w:t>
       </w:r>
       <w:r>
         <w:rPr>
@@ -333,7 +324,7 @@
           <w:i w:val="0"/>
           <w:sz w:val="24"/>
         </w:rPr>
-        <w:t>ENTIDADE 1 DA CAIXA 1</w:t>
+        <w:t>ENTIDADE 1 DA CELULA 1</w:t>
       </w:r>
     </w:p>
     <w:p>
@@ -350,7 +341,7 @@
           <w:i w:val="0"/>
           <w:sz w:val="24"/>
         </w:rPr>
-        <w:t>ENTIDADE 2 DA CAIXA 1</w:t>
+        <w:t>ENTIDADE 2 DA CELULA 1</w:t>
       </w:r>
     </w:p>
     <w:p>
@@ -367,7 +358,7 @@
           <w:i w:val="0"/>
           <w:sz w:val="24"/>
         </w:rPr>
-        <w:t>ENTIDADE 1 DA CAIXA 2</w:t>
+        <w:t>ENTIDADE 1 DA CELULA 2</w:t>
       </w:r>
     </w:p>
     <w:p>
@@ -469,7 +460,7 @@
           <w:i w:val="0"/>
           <w:sz w:val="24"/>
         </w:rPr>
-        <w:t>CAIXA1 - ENTIDADE 1 DA CAIXA 1;</w:t>
+        <w:t xml:space="preserve">CELULA 1 - ENTIDADE 1 DA CELULA 1; </w:t>
       </w:r>
       <w:r>
         <w:rPr>
@@ -478,7 +469,7 @@
           <w:i w:val="0"/>
           <w:sz w:val="24"/>
         </w:rPr>
-        <w:t>CAIXA1 - ENTIDADE 2 DA CAIXA 1;</w:t>
+        <w:t xml:space="preserve">CELULA 1 - ENTIDADE 2 DA CELULA 1; </w:t>
       </w:r>
       <w:r>
         <w:rPr>
@@ -487,7 +478,7 @@
           <w:i w:val="0"/>
           <w:sz w:val="24"/>
         </w:rPr>
-        <w:t>CAIXA2 - ENTIDADE 1 DA CAIXA 2;</w:t>
+        <w:t xml:space="preserve">CELULA 2 - ENTIDADE 1 DA CELULA 2; </w:t>
       </w:r>
     </w:p>
     <w:p>
@@ -726,7 +717,43 @@
           <w:i w:val="0"/>
           <w:sz w:val="24"/>
         </w:rPr>
-        <w:t>R2 – Considerando que o valor médio de potência óptica recebida nas ONUs das escolas, nas células *Nome da caixa* é de ([-13.54, -13.44, -17.39]) dBm, respectivamente, a potência obtida na(s) ONU(s) após o reparo estão na mesma ordem de grandeza do valor médio?</w:t>
+        <w:t xml:space="preserve">R2 – Considerando que o valor médio de potência óptica recebida nas ONUs das escolas, nas células </w:t>
+      </w:r>
+      <w:r>
+        <w:rPr>
+          <w:rFonts w:ascii="Arial" w:hAnsi="Arial"/>
+          <w:b/>
+          <w:i w:val="0"/>
+          <w:sz w:val="24"/>
+        </w:rPr>
+        <w:t xml:space="preserve">CELULA 1, </w:t>
+      </w:r>
+      <w:r>
+        <w:rPr>
+          <w:rFonts w:ascii="Arial" w:hAnsi="Arial"/>
+          <w:b/>
+          <w:i w:val="0"/>
+          <w:sz w:val="24"/>
+        </w:rPr>
+        <w:t>CELULA 2</w:t>
+      </w:r>
+      <w:r>
+        <w:rPr>
+          <w:rFonts w:ascii="Arial" w:hAnsi="Arial"/>
+          <w:b w:val="0"/>
+          <w:i w:val="0"/>
+          <w:sz w:val="24"/>
+        </w:rPr>
+        <w:t xml:space="preserve"> é de </w:t>
+      </w:r>
+      <w:r>
+        <w:rPr>
+          <w:rFonts w:ascii="Arial" w:hAnsi="Arial"/>
+          <w:b w:val="0"/>
+          <w:i w:val="0"/>
+          <w:sz w:val="24"/>
+        </w:rPr>
+        <w:t>dBm, respectivamente, a potência obtida na(s) ONU(s) após o reparo estão na mesma ordem de grandeza do valor médio?</w:t>
       </w:r>
     </w:p>
     <w:p>

</xml_diff>

<commit_message>
Commit de alterações nas figuras
</commit_message>
<xml_diff>
--- a/REPORT_20XX.X-BRXX.docx
+++ b/REPORT_20XX.X-BRXX.docx
@@ -1777,7 +1777,7 @@
           <w:i w:val="0"/>
           <w:sz w:val="24"/>
         </w:rPr>
-        <w:t>No(s) gráfico(s) apresentado(s) na(s) figura(s) a seguir, os resultados mostram o comportamento do sinal recebido durante o período de 30 dias para as escolas ['Entidade 01', 'Entidade 02', 'Entidade 03'], considerando antes e após o serviço de reparação ser executado. É importante ressaltar que no decorrer do período de amostragem apresentado no(s) gráfico(s) podem ocorrer intervalos sem amostras, como o período de observação é grande e os dados são enviados pelas ONU, é possível que em algum momento o equipamento seja desligado.</w:t>
+        <w:t>No(s) gráfico(s) apresentado(s) na(s) figura(s) a seguir, os resultados mostram o comportamento do sinal recebido durante o período de 30 dias, considerando antes e após o serviço de reparação ser executado. É importante ressaltar que no decorrer do período de amostragem apresentado no(s) gráfico(s) podem ocorrer intervalos sem amostras, como o período de observação é grande e os dados são enviados pelas ONU, é possível que em algum momento o equipamento seja desligado.</w:t>
       </w:r>
     </w:p>
     <w:p>
@@ -1797,7 +1797,7 @@
           <w:i w:val="0"/>
           <w:sz w:val="24"/>
         </w:rPr>
-        <w:t>Figura 1 - Monitoramento GPON: potência óptica recebida na ONU da Entidade 01</w:t>
+        <w:t>Figura 1 - Monitoramento GPON: potência óptica recebida na ONU da ENTIDADE 1 DA CELULA 1</w:t>
       </w:r>
     </w:p>
     <w:p>
@@ -1813,7 +1813,7 @@
               <a:graphicData uri="http://schemas.openxmlformats.org/drawingml/2006/picture">
                 <pic:pic>
                   <pic:nvPicPr>
-                    <pic:cNvPr id="0" name="1.JPG"/>
+                    <pic:cNvPr id="0" name="01.JPG"/>
                     <pic:cNvPicPr/>
                   </pic:nvPicPr>
                   <pic:blipFill>
@@ -1853,7 +1853,7 @@
           <w:i w:val="0"/>
           <w:sz w:val="24"/>
         </w:rPr>
-        <w:t>Figura 2 - Monitoramento GPON: potência óptica recebida na ONU da Entidade 02</w:t>
+        <w:t>Figura 2 - Monitoramento GPON: potência óptica recebida na ONU da ENTIDADE 2 DA CELULA 1</w:t>
       </w:r>
     </w:p>
     <w:p>
@@ -1869,7 +1869,7 @@
               <a:graphicData uri="http://schemas.openxmlformats.org/drawingml/2006/picture">
                 <pic:pic>
                   <pic:nvPicPr>
-                    <pic:cNvPr id="0" name="1.JPG"/>
+                    <pic:cNvPr id="0" name="01.JPG"/>
                     <pic:cNvPicPr/>
                   </pic:nvPicPr>
                   <pic:blipFill>
@@ -1909,7 +1909,7 @@
           <w:i w:val="0"/>
           <w:sz w:val="24"/>
         </w:rPr>
-        <w:t>Figura 3 - Monitoramento GPON: potência óptica recebida na ONU da Entidade 03</w:t>
+        <w:t>Figura 3 - Monitoramento GPON: potência óptica recebida na ONU da ENTIDADE 1 DA CELULA 2</w:t>
       </w:r>
     </w:p>
     <w:p>
@@ -1925,7 +1925,7 @@
               <a:graphicData uri="http://schemas.openxmlformats.org/drawingml/2006/picture">
                 <pic:pic>
                   <pic:nvPicPr>
-                    <pic:cNvPr id="0" name="1.JPG"/>
+                    <pic:cNvPr id="0" name="01.JPG"/>
                     <pic:cNvPicPr/>
                   </pic:nvPicPr>
                   <pic:blipFill>

</xml_diff>